<commit_message>
add fiel and neww
</commit_message>
<xml_diff>
--- a/BaoCao-QLDoAnSinhVien.docx
+++ b/BaoCao-QLDoAnSinhVien.docx
@@ -1,6 +1,6 @@
 
 <file path=word/document.xml><?xml version="1.0" encoding="utf-8"?>
-<w:document xmlns:wpc="http://schemas.microsoft.com/office/word/2010/wordprocessingCanvas" xmlns:cx="http://schemas.microsoft.com/office/drawing/2014/chartex" xmlns:cx1="http://schemas.microsoft.com/office/drawing/2015/9/8/chartex" xmlns:cx2="http://schemas.microsoft.com/office/drawing/2015/10/21/chartex" xmlns:cx3="http://schemas.microsoft.com/office/drawing/2016/5/9/chartex" xmlns:cx4="http://schemas.microsoft.com/office/drawing/2016/5/10/chartex" xmlns:cx5="http://schemas.microsoft.com/office/drawing/2016/5/11/chartex" xmlns:cx6="http://schemas.microsoft.com/office/drawing/2016/5/12/chartex" xmlns:cx7="http://schemas.microsoft.com/office/drawing/2016/5/13/chartex" xmlns:cx8="http://schemas.microsoft.com/office/drawing/2016/5/14/chartex" xmlns:mc="http://schemas.openxmlformats.org/markup-compatibility/2006" xmlns:aink="http://schemas.microsoft.com/office/drawing/2016/ink" xmlns:am3d="http://schemas.microsoft.com/office/drawing/2017/model3d" xmlns:o="urn:schemas-microsoft-com:office:office" xmlns:r="http://schemas.openxmlformats.org/officeDocument/2006/relationships" xmlns:m="http://schemas.openxmlformats.org/officeDocument/2006/math" xmlns:v="urn:schemas-microsoft-com:vml" xmlns:wp14="http://schemas.microsoft.com/office/word/2010/wordprocessingDrawing" xmlns:wp="http://schemas.openxmlformats.org/drawingml/2006/wordprocessingDrawing" xmlns:w10="urn:schemas-microsoft-com:office:word" xmlns:w="http://schemas.openxmlformats.org/wordprocessingml/2006/main" xmlns:w14="http://schemas.microsoft.com/office/word/2010/wordml" xmlns:w15="http://schemas.microsoft.com/office/word/2012/wordml" xmlns:w16cid="http://schemas.microsoft.com/office/word/2016/wordml/cid" xmlns:w16se="http://schemas.microsoft.com/office/word/2015/wordml/symex" xmlns:wpg="http://schemas.microsoft.com/office/word/2010/wordprocessingGroup" xmlns:wpi="http://schemas.microsoft.com/office/word/2010/wordprocessingInk" xmlns:wne="http://schemas.microsoft.com/office/word/2006/wordml" xmlns:wps="http://schemas.microsoft.com/office/word/2010/wordprocessingShape" mc:Ignorable="w14 w15 w16se w16cid wp14">
+<w:document xmlns:wpc="http://schemas.microsoft.com/office/word/2010/wordprocessingCanvas" xmlns:cx="http://schemas.microsoft.com/office/drawing/2014/chartex" xmlns:cx1="http://schemas.microsoft.com/office/drawing/2015/9/8/chartex" xmlns:cx2="http://schemas.microsoft.com/office/drawing/2015/10/21/chartex" xmlns:cx3="http://schemas.microsoft.com/office/drawing/2016/5/9/chartex" xmlns:cx4="http://schemas.microsoft.com/office/drawing/2016/5/10/chartex" xmlns:cx5="http://schemas.microsoft.com/office/drawing/2016/5/11/chartex" xmlns:cx6="http://schemas.microsoft.com/office/drawing/2016/5/12/chartex" xmlns:cx7="http://schemas.microsoft.com/office/drawing/2016/5/13/chartex" xmlns:cx8="http://schemas.microsoft.com/office/drawing/2016/5/14/chartex" xmlns:mc="http://schemas.openxmlformats.org/markup-compatibility/2006" xmlns:aink="http://schemas.microsoft.com/office/drawing/2016/ink" xmlns:am3d="http://schemas.microsoft.com/office/drawing/2017/model3d" xmlns:o="urn:schemas-microsoft-com:office:office" xmlns:r="http://schemas.openxmlformats.org/officeDocument/2006/relationships" xmlns:m="http://schemas.openxmlformats.org/officeDocument/2006/math" xmlns:v="urn:schemas-microsoft-com:vml" xmlns:wp14="http://schemas.microsoft.com/office/word/2010/wordprocessingDrawing" xmlns:wp="http://schemas.openxmlformats.org/drawingml/2006/wordprocessingDrawing" xmlns:w10="urn:schemas-microsoft-com:office:word" xmlns:w="http://schemas.openxmlformats.org/wordprocessingml/2006/main" xmlns:w14="http://schemas.microsoft.com/office/word/2010/wordml" xmlns:w15="http://schemas.microsoft.com/office/word/2012/wordml" xmlns:w16cex="http://schemas.microsoft.com/office/word/2018/wordml/cex" xmlns:w16cid="http://schemas.microsoft.com/office/word/2016/wordml/cid" xmlns:w16="http://schemas.microsoft.com/office/word/2018/wordml" xmlns:w16se="http://schemas.microsoft.com/office/word/2015/wordml/symex" xmlns:wpg="http://schemas.microsoft.com/office/word/2010/wordprocessingGroup" xmlns:wpi="http://schemas.microsoft.com/office/word/2010/wordprocessingInk" xmlns:wne="http://schemas.microsoft.com/office/word/2006/wordml" xmlns:wps="http://schemas.microsoft.com/office/word/2010/wordprocessingShape" mc:Ignorable="w14 w15 w16se w16cid w16 w16cex wp14">
   <w:body>
     <w:p>
       <w:bookmarkStart w:id="0" w:name="_Hlk20158246"/>
@@ -4825,24 +4825,14 @@
       <w:r>
         <w:t xml:space="preserve">Hình: </w:t>
       </w:r>
-      <w:r>
-        <w:fldChar w:fldCharType="begin"/>
-      </w:r>
-      <w:r>
-        <w:instrText xml:space="preserve"> SEQ Hình: \* ARABIC </w:instrText>
-      </w:r>
-      <w:r>
-        <w:fldChar w:fldCharType="separate"/>
-      </w:r>
-      <w:r>
-        <w:rPr>
-          <w:noProof/>
-        </w:rPr>
-        <w:t>1</w:t>
-      </w:r>
-      <w:r>
-        <w:fldChar w:fldCharType="end"/>
-      </w:r>
+      <w:fldSimple w:instr=" SEQ Hình: \* ARABIC ">
+        <w:r>
+          <w:rPr>
+            <w:noProof/>
+          </w:rPr>
+          <w:t>1</w:t>
+        </w:r>
+      </w:fldSimple>
       <w:r>
         <w:t xml:space="preserve"> Mô hình mức quan niêm ER (CMD)</w:t>
       </w:r>
@@ -5016,24 +5006,14 @@
       <w:r>
         <w:t xml:space="preserve">Hình: </w:t>
       </w:r>
-      <w:r>
-        <w:fldChar w:fldCharType="begin"/>
-      </w:r>
-      <w:r>
-        <w:instrText xml:space="preserve"> SEQ Hình: \* ARABIC </w:instrText>
-      </w:r>
-      <w:r>
-        <w:fldChar w:fldCharType="separate"/>
-      </w:r>
-      <w:r>
-        <w:rPr>
-          <w:noProof/>
-        </w:rPr>
-        <w:t>2</w:t>
-      </w:r>
-      <w:r>
-        <w:fldChar w:fldCharType="end"/>
-      </w:r>
+      <w:fldSimple w:instr=" SEQ Hình: \* ARABIC ">
+        <w:r>
+          <w:rPr>
+            <w:noProof/>
+          </w:rPr>
+          <w:t>2</w:t>
+        </w:r>
+      </w:fldSimple>
       <w:r>
         <w:t xml:space="preserve"> Mô</w:t>
       </w:r>
@@ -5425,24 +5405,14 @@
       <w:r>
         <w:t xml:space="preserve">Hình: </w:t>
       </w:r>
-      <w:r>
-        <w:fldChar w:fldCharType="begin"/>
-      </w:r>
-      <w:r>
-        <w:instrText xml:space="preserve"> SEQ Hình: \* ARABIC </w:instrText>
-      </w:r>
-      <w:r>
-        <w:fldChar w:fldCharType="separate"/>
-      </w:r>
-      <w:r>
-        <w:rPr>
-          <w:noProof/>
-        </w:rPr>
-        <w:t>4</w:t>
-      </w:r>
-      <w:r>
-        <w:fldChar w:fldCharType="end"/>
-      </w:r>
+      <w:fldSimple w:instr=" SEQ Hình: \* ARABIC ">
+        <w:r>
+          <w:rPr>
+            <w:noProof/>
+          </w:rPr>
+          <w:t>4</w:t>
+        </w:r>
+      </w:fldSimple>
       <w:r>
         <w:t xml:space="preserve"> Mô hình quan hệ (Database Diagram)</w:t>
       </w:r>
@@ -5624,24 +5594,14 @@
       <w:r>
         <w:t xml:space="preserve">Hình: </w:t>
       </w:r>
-      <w:r>
-        <w:fldChar w:fldCharType="begin"/>
-      </w:r>
-      <w:r>
-        <w:instrText xml:space="preserve"> SEQ Hình: \* ARABIC </w:instrText>
-      </w:r>
-      <w:r>
-        <w:fldChar w:fldCharType="separate"/>
-      </w:r>
-      <w:r>
-        <w:rPr>
-          <w:noProof/>
-        </w:rPr>
-        <w:t>5</w:t>
-      </w:r>
-      <w:r>
-        <w:fldChar w:fldCharType="end"/>
-      </w:r>
+      <w:fldSimple w:instr=" SEQ Hình: \* ARABIC ">
+        <w:r>
+          <w:rPr>
+            <w:noProof/>
+          </w:rPr>
+          <w:t>5</w:t>
+        </w:r>
+      </w:fldSimple>
       <w:r>
         <w:t xml:space="preserve"> Sơ đồ Use Case "quản lý đồ án tốt nghiệp"</w:t>
       </w:r>
@@ -5793,24 +5753,14 @@
       <w:r>
         <w:t xml:space="preserve">Hình: </w:t>
       </w:r>
-      <w:r>
-        <w:fldChar w:fldCharType="begin"/>
-      </w:r>
-      <w:r>
-        <w:instrText xml:space="preserve"> SEQ Hình: \* ARABIC </w:instrText>
-      </w:r>
-      <w:r>
-        <w:fldChar w:fldCharType="separate"/>
-      </w:r>
-      <w:r>
-        <w:rPr>
-          <w:noProof/>
-        </w:rPr>
-        <w:t>6</w:t>
-      </w:r>
-      <w:r>
-        <w:fldChar w:fldCharType="end"/>
-      </w:r>
+      <w:fldSimple w:instr=" SEQ Hình: \* ARABIC ">
+        <w:r>
+          <w:rPr>
+            <w:noProof/>
+          </w:rPr>
+          <w:t>6</w:t>
+        </w:r>
+      </w:fldSimple>
       <w:r>
         <w:t xml:space="preserve"> Sơ đồ Use Case "Quản lý đề tài"</w:t>
       </w:r>
@@ -6125,24 +6075,14 @@
       <w:r>
         <w:t xml:space="preserve">Hình: </w:t>
       </w:r>
-      <w:r>
-        <w:fldChar w:fldCharType="begin"/>
-      </w:r>
-      <w:r>
-        <w:instrText xml:space="preserve"> SEQ Hình: \* ARABIC </w:instrText>
-      </w:r>
-      <w:r>
-        <w:fldChar w:fldCharType="separate"/>
-      </w:r>
-      <w:r>
-        <w:rPr>
-          <w:noProof/>
-        </w:rPr>
-        <w:t>7</w:t>
-      </w:r>
-      <w:r>
-        <w:fldChar w:fldCharType="end"/>
-      </w:r>
+      <w:fldSimple w:instr=" SEQ Hình: \* ARABIC ">
+        <w:r>
+          <w:rPr>
+            <w:noProof/>
+          </w:rPr>
+          <w:t>7</w:t>
+        </w:r>
+      </w:fldSimple>
       <w:r>
         <w:t xml:space="preserve"> Sơ đồ Use Case "Quản lý thông tin giảng viên"</w:t>
       </w:r>
@@ -6380,24 +6320,14 @@
       <w:r>
         <w:t xml:space="preserve">Hình: </w:t>
       </w:r>
-      <w:r>
-        <w:fldChar w:fldCharType="begin"/>
-      </w:r>
-      <w:r>
-        <w:instrText xml:space="preserve"> SEQ Hình: \* ARABIC </w:instrText>
-      </w:r>
-      <w:r>
-        <w:fldChar w:fldCharType="separate"/>
-      </w:r>
-      <w:r>
-        <w:rPr>
-          <w:noProof/>
-        </w:rPr>
-        <w:t>8</w:t>
-      </w:r>
-      <w:r>
-        <w:fldChar w:fldCharType="end"/>
-      </w:r>
+      <w:fldSimple w:instr=" SEQ Hình: \* ARABIC ">
+        <w:r>
+          <w:rPr>
+            <w:noProof/>
+          </w:rPr>
+          <w:t>8</w:t>
+        </w:r>
+      </w:fldSimple>
       <w:r>
         <w:t xml:space="preserve"> Sơ đồ Use Case "Quản lý giảng viên phụ trách HD PB UV"</w:t>
       </w:r>
@@ -6635,24 +6565,14 @@
       <w:r>
         <w:t xml:space="preserve">Hình: </w:t>
       </w:r>
-      <w:r>
-        <w:fldChar w:fldCharType="begin"/>
-      </w:r>
-      <w:r>
-        <w:instrText xml:space="preserve"> SEQ Hình: \* ARABIC </w:instrText>
-      </w:r>
-      <w:r>
-        <w:fldChar w:fldCharType="separate"/>
-      </w:r>
-      <w:r>
-        <w:rPr>
-          <w:noProof/>
-        </w:rPr>
-        <w:t>9</w:t>
-      </w:r>
-      <w:r>
-        <w:fldChar w:fldCharType="end"/>
-      </w:r>
+      <w:fldSimple w:instr=" SEQ Hình: \* ARABIC ">
+        <w:r>
+          <w:rPr>
+            <w:noProof/>
+          </w:rPr>
+          <w:t>9</w:t>
+        </w:r>
+      </w:fldSimple>
       <w:r>
         <w:t xml:space="preserve"> Sơ đồ Use Case "Quản lý hội đồng"</w:t>
       </w:r>
@@ -6891,24 +6811,14 @@
       <w:r>
         <w:t xml:space="preserve">Hình: </w:t>
       </w:r>
-      <w:r>
-        <w:fldChar w:fldCharType="begin"/>
-      </w:r>
-      <w:r>
-        <w:instrText xml:space="preserve"> SEQ Hình: \* ARABIC </w:instrText>
-      </w:r>
-      <w:r>
-        <w:fldChar w:fldCharType="separate"/>
-      </w:r>
-      <w:r>
-        <w:rPr>
-          <w:noProof/>
-        </w:rPr>
-        <w:t>10</w:t>
-      </w:r>
-      <w:r>
-        <w:fldChar w:fldCharType="end"/>
-      </w:r>
+      <w:fldSimple w:instr=" SEQ Hình: \* ARABIC ">
+        <w:r>
+          <w:rPr>
+            <w:noProof/>
+          </w:rPr>
+          <w:t>10</w:t>
+        </w:r>
+      </w:fldSimple>
       <w:r>
         <w:t xml:space="preserve"> Sơ đồ Use Case "Quản lý sinh viên và đề tài thực hiện"</w:t>
       </w:r>
@@ -7226,8 +7136,6 @@
           <w:szCs w:val="28"/>
         </w:rPr>
       </w:pPr>
-      <w:bookmarkStart w:id="27" w:name="_GoBack"/>
-      <w:bookmarkEnd w:id="27"/>
     </w:p>
     <w:p>
       <w:pPr>
@@ -7303,24 +7211,14 @@
       <w:r>
         <w:t xml:space="preserve">Hình: </w:t>
       </w:r>
-      <w:r>
-        <w:fldChar w:fldCharType="begin"/>
-      </w:r>
-      <w:r>
-        <w:instrText xml:space="preserve"> SEQ Hình: \* ARABIC </w:instrText>
-      </w:r>
-      <w:r>
-        <w:fldChar w:fldCharType="separate"/>
-      </w:r>
-      <w:r>
-        <w:rPr>
-          <w:noProof/>
-        </w:rPr>
-        <w:t>11</w:t>
-      </w:r>
-      <w:r>
-        <w:fldChar w:fldCharType="end"/>
-      </w:r>
+      <w:fldSimple w:instr=" SEQ Hình: \* ARABIC ">
+        <w:r>
+          <w:rPr>
+            <w:noProof/>
+          </w:rPr>
+          <w:t>11</w:t>
+        </w:r>
+      </w:fldSimple>
       <w:r>
         <w:t xml:space="preserve"> Mô hình Class Diagram</w:t>
       </w:r>
@@ -7349,7 +7247,7 @@
         </w:rPr>
         <w:br w:type="column"/>
       </w:r>
-      <w:bookmarkStart w:id="28" w:name="_Toc21335459"/>
+      <w:bookmarkStart w:id="27" w:name="_Toc21335459"/>
       <w:r>
         <w:rPr>
           <w:b/>
@@ -7360,7 +7258,7 @@
         <w:lastRenderedPageBreak/>
         <w:t>CHƯƠNG 12: FROM GIAO DIỆN</w:t>
       </w:r>
-      <w:bookmarkEnd w:id="28"/>
+      <w:bookmarkEnd w:id="27"/>
     </w:p>
     <w:p>
       <w:pPr>
@@ -7458,24 +7356,14 @@
       <w:r>
         <w:t xml:space="preserve">Hình: </w:t>
       </w:r>
-      <w:r>
-        <w:fldChar w:fldCharType="begin"/>
-      </w:r>
-      <w:r>
-        <w:instrText xml:space="preserve"> SEQ Hình: \* ARABIC </w:instrText>
-      </w:r>
-      <w:r>
-        <w:fldChar w:fldCharType="separate"/>
-      </w:r>
-      <w:r>
-        <w:rPr>
-          <w:noProof/>
-        </w:rPr>
-        <w:t>12</w:t>
-      </w:r>
-      <w:r>
-        <w:fldChar w:fldCharType="end"/>
-      </w:r>
+      <w:fldSimple w:instr=" SEQ Hình: \* ARABIC ">
+        <w:r>
+          <w:rPr>
+            <w:noProof/>
+          </w:rPr>
+          <w:t>12</w:t>
+        </w:r>
+      </w:fldSimple>
       <w:r>
         <w:t xml:space="preserve"> Form đăng nhập</w:t>
       </w:r>
@@ -7556,24 +7444,14 @@
       <w:r>
         <w:t xml:space="preserve">Hình: </w:t>
       </w:r>
-      <w:r>
-        <w:fldChar w:fldCharType="begin"/>
-      </w:r>
-      <w:r>
-        <w:instrText xml:space="preserve"> SEQ Hình: \* ARABIC </w:instrText>
-      </w:r>
-      <w:r>
-        <w:fldChar w:fldCharType="separate"/>
-      </w:r>
-      <w:r>
-        <w:rPr>
-          <w:noProof/>
-        </w:rPr>
-        <w:t>13</w:t>
-      </w:r>
-      <w:r>
-        <w:fldChar w:fldCharType="end"/>
-      </w:r>
+      <w:fldSimple w:instr=" SEQ Hình: \* ARABIC ">
+        <w:r>
+          <w:rPr>
+            <w:noProof/>
+          </w:rPr>
+          <w:t>13</w:t>
+        </w:r>
+      </w:fldSimple>
       <w:r>
         <w:t xml:space="preserve"> Form menu chức năng</w:t>
       </w:r>
@@ -7660,24 +7538,14 @@
       <w:r>
         <w:t xml:space="preserve">Hình: </w:t>
       </w:r>
-      <w:r>
-        <w:fldChar w:fldCharType="begin"/>
-      </w:r>
-      <w:r>
-        <w:instrText xml:space="preserve"> SEQ Hình: \* ARABIC </w:instrText>
-      </w:r>
-      <w:r>
-        <w:fldChar w:fldCharType="separate"/>
-      </w:r>
-      <w:r>
-        <w:rPr>
-          <w:noProof/>
-        </w:rPr>
-        <w:t>14</w:t>
-      </w:r>
-      <w:r>
-        <w:fldChar w:fldCharType="end"/>
-      </w:r>
+      <w:fldSimple w:instr=" SEQ Hình: \* ARABIC ">
+        <w:r>
+          <w:rPr>
+            <w:noProof/>
+          </w:rPr>
+          <w:t>14</w:t>
+        </w:r>
+      </w:fldSimple>
       <w:r>
         <w:t xml:space="preserve"> Form chức năng "Quản lý đề tài đồ án- cập nhật đề tài"</w:t>
       </w:r>
@@ -7748,24 +7616,14 @@
       <w:r>
         <w:t xml:space="preserve">Hình: </w:t>
       </w:r>
-      <w:r>
-        <w:fldChar w:fldCharType="begin"/>
-      </w:r>
-      <w:r>
-        <w:instrText xml:space="preserve"> SEQ Hình: \* ARABIC </w:instrText>
-      </w:r>
-      <w:r>
-        <w:fldChar w:fldCharType="separate"/>
-      </w:r>
-      <w:r>
-        <w:rPr>
-          <w:noProof/>
-        </w:rPr>
-        <w:t>15</w:t>
-      </w:r>
-      <w:r>
-        <w:fldChar w:fldCharType="end"/>
-      </w:r>
+      <w:fldSimple w:instr=" SEQ Hình: \* ARABIC ">
+        <w:r>
+          <w:rPr>
+            <w:noProof/>
+          </w:rPr>
+          <w:t>15</w:t>
+        </w:r>
+      </w:fldSimple>
       <w:r>
         <w:t xml:space="preserve"> Form chức năng "Quản lý đề tài đồ án</w:t>
       </w:r>
@@ -7849,24 +7707,14 @@
       <w:r>
         <w:t xml:space="preserve">Hình: </w:t>
       </w:r>
-      <w:r>
-        <w:fldChar w:fldCharType="begin"/>
-      </w:r>
-      <w:r>
-        <w:instrText xml:space="preserve"> SEQ Hình: \* ARABIC </w:instrText>
-      </w:r>
-      <w:r>
-        <w:fldChar w:fldCharType="separate"/>
-      </w:r>
-      <w:r>
-        <w:rPr>
-          <w:noProof/>
-        </w:rPr>
-        <w:t>16</w:t>
-      </w:r>
-      <w:r>
-        <w:fldChar w:fldCharType="end"/>
-      </w:r>
+      <w:fldSimple w:instr=" SEQ Hình: \* ARABIC ">
+        <w:r>
+          <w:rPr>
+            <w:noProof/>
+          </w:rPr>
+          <w:t>16</w:t>
+        </w:r>
+      </w:fldSimple>
       <w:r>
         <w:t xml:space="preserve"> Form "Quản lý đề tài đồ án- Thêm đề tài"</w:t>
       </w:r>
@@ -7945,24 +7793,14 @@
       <w:r>
         <w:t xml:space="preserve">Hình: </w:t>
       </w:r>
-      <w:r>
-        <w:fldChar w:fldCharType="begin"/>
-      </w:r>
-      <w:r>
-        <w:instrText xml:space="preserve"> SEQ Hình: \* ARABIC </w:instrText>
-      </w:r>
-      <w:r>
-        <w:fldChar w:fldCharType="separate"/>
-      </w:r>
-      <w:r>
-        <w:rPr>
-          <w:noProof/>
-        </w:rPr>
-        <w:t>17</w:t>
-      </w:r>
-      <w:r>
-        <w:fldChar w:fldCharType="end"/>
-      </w:r>
+      <w:fldSimple w:instr=" SEQ Hình: \* ARABIC ">
+        <w:r>
+          <w:rPr>
+            <w:noProof/>
+          </w:rPr>
+          <w:t>17</w:t>
+        </w:r>
+      </w:fldSimple>
       <w:r>
         <w:t xml:space="preserve"> Form Quản lý giảng viên hướng dẫn đề tài- Phản biện đề tài- Ủy viên đề tài</w:t>
       </w:r>
@@ -8040,24 +7878,14 @@
       <w:r>
         <w:t xml:space="preserve">Hình: </w:t>
       </w:r>
-      <w:r>
-        <w:fldChar w:fldCharType="begin"/>
-      </w:r>
-      <w:r>
-        <w:instrText xml:space="preserve"> SEQ Hình: \* ARABIC </w:instrText>
-      </w:r>
-      <w:r>
-        <w:fldChar w:fldCharType="separate"/>
-      </w:r>
-      <w:r>
-        <w:rPr>
-          <w:noProof/>
-        </w:rPr>
-        <w:t>18</w:t>
-      </w:r>
-      <w:r>
-        <w:fldChar w:fldCharType="end"/>
-      </w:r>
+      <w:fldSimple w:instr=" SEQ Hình: \* ARABIC ">
+        <w:r>
+          <w:rPr>
+            <w:noProof/>
+          </w:rPr>
+          <w:t>18</w:t>
+        </w:r>
+      </w:fldSimple>
       <w:r>
         <w:t xml:space="preserve"> Form quản lý thông tin giảng viên</w:t>
       </w:r>
@@ -8136,24 +7964,14 @@
       <w:r>
         <w:t xml:space="preserve">Hình: </w:t>
       </w:r>
-      <w:r>
-        <w:fldChar w:fldCharType="begin"/>
-      </w:r>
-      <w:r>
-        <w:instrText xml:space="preserve"> SEQ Hình: \* ARABIC </w:instrText>
-      </w:r>
-      <w:r>
-        <w:fldChar w:fldCharType="separate"/>
-      </w:r>
-      <w:r>
-        <w:rPr>
-          <w:noProof/>
-        </w:rPr>
-        <w:t>19</w:t>
-      </w:r>
-      <w:r>
-        <w:fldChar w:fldCharType="end"/>
-      </w:r>
+      <w:fldSimple w:instr=" SEQ Hình: \* ARABIC ">
+        <w:r>
+          <w:rPr>
+            <w:noProof/>
+          </w:rPr>
+          <w:t>19</w:t>
+        </w:r>
+      </w:fldSimple>
       <w:r>
         <w:t xml:space="preserve"> Form quản lý hội đồng đề tài</w:t>
       </w:r>
@@ -8236,24 +8054,14 @@
       <w:r>
         <w:t xml:space="preserve">Hình: </w:t>
       </w:r>
-      <w:r>
-        <w:fldChar w:fldCharType="begin"/>
-      </w:r>
-      <w:r>
-        <w:instrText xml:space="preserve"> SEQ Hình: \* ARABIC </w:instrText>
-      </w:r>
-      <w:r>
-        <w:fldChar w:fldCharType="separate"/>
-      </w:r>
-      <w:r>
-        <w:rPr>
-          <w:noProof/>
-        </w:rPr>
-        <w:t>20</w:t>
-      </w:r>
-      <w:r>
-        <w:fldChar w:fldCharType="end"/>
-      </w:r>
+      <w:fldSimple w:instr=" SEQ Hình: \* ARABIC ">
+        <w:r>
+          <w:rPr>
+            <w:noProof/>
+          </w:rPr>
+          <w:t>20</w:t>
+        </w:r>
+      </w:fldSimple>
       <w:r>
         <w:t xml:space="preserve"> Form Quản lý sinh viên- Đề tài</w:t>
       </w:r>
@@ -8276,7 +8084,7 @@
         </w:rPr>
         <w:br w:type="column"/>
       </w:r>
-      <w:bookmarkStart w:id="29" w:name="_Toc21335460"/>
+      <w:bookmarkStart w:id="28" w:name="_Toc21335460"/>
       <w:r>
         <w:rPr>
           <w:b/>
@@ -8318,7 +8126,7 @@
         </w:rPr>
         <w:t xml:space="preserve"> CHƯƠNG TRÌNH</w:t>
       </w:r>
-      <w:bookmarkEnd w:id="29"/>
+      <w:bookmarkEnd w:id="28"/>
     </w:p>
     <w:p>
       <w:pPr>
@@ -14667,6 +14475,13 @@
           <w:szCs w:val="24"/>
         </w:rPr>
         <w:t xml:space="preserve"> </w:t>
+      </w:r>
+      <w:r>
+        <w:rPr>
+          <w:sz w:val="24"/>
+          <w:szCs w:val="24"/>
+        </w:rPr>
+        <w:t>xxx</w:t>
       </w:r>
     </w:p>
     <w:p>
@@ -14691,7 +14506,7 @@
 </file>
 
 <file path=word/endnotes.xml><?xml version="1.0" encoding="utf-8"?>
-<w:endnotes xmlns:wpc="http://schemas.microsoft.com/office/word/2010/wordprocessingCanvas" xmlns:cx="http://schemas.microsoft.com/office/drawing/2014/chartex" xmlns:cx1="http://schemas.microsoft.com/office/drawing/2015/9/8/chartex" xmlns:cx2="http://schemas.microsoft.com/office/drawing/2015/10/21/chartex" xmlns:cx3="http://schemas.microsoft.com/office/drawing/2016/5/9/chartex" xmlns:cx4="http://schemas.microsoft.com/office/drawing/2016/5/10/chartex" xmlns:cx5="http://schemas.microsoft.com/office/drawing/2016/5/11/chartex" xmlns:cx6="http://schemas.microsoft.com/office/drawing/2016/5/12/chartex" xmlns:cx7="http://schemas.microsoft.com/office/drawing/2016/5/13/chartex" xmlns:cx8="http://schemas.microsoft.com/office/drawing/2016/5/14/chartex" xmlns:mc="http://schemas.openxmlformats.org/markup-compatibility/2006" xmlns:aink="http://schemas.microsoft.com/office/drawing/2016/ink" xmlns:am3d="http://schemas.microsoft.com/office/drawing/2017/model3d" xmlns:o="urn:schemas-microsoft-com:office:office" xmlns:r="http://schemas.openxmlformats.org/officeDocument/2006/relationships" xmlns:m="http://schemas.openxmlformats.org/officeDocument/2006/math" xmlns:v="urn:schemas-microsoft-com:vml" xmlns:wp14="http://schemas.microsoft.com/office/word/2010/wordprocessingDrawing" xmlns:wp="http://schemas.openxmlformats.org/drawingml/2006/wordprocessingDrawing" xmlns:w10="urn:schemas-microsoft-com:office:word" xmlns:w="http://schemas.openxmlformats.org/wordprocessingml/2006/main" xmlns:w14="http://schemas.microsoft.com/office/word/2010/wordml" xmlns:w15="http://schemas.microsoft.com/office/word/2012/wordml" xmlns:w16cid="http://schemas.microsoft.com/office/word/2016/wordml/cid" xmlns:w16se="http://schemas.microsoft.com/office/word/2015/wordml/symex" xmlns:wpg="http://schemas.microsoft.com/office/word/2010/wordprocessingGroup" xmlns:wpi="http://schemas.microsoft.com/office/word/2010/wordprocessingInk" xmlns:wne="http://schemas.microsoft.com/office/word/2006/wordml" xmlns:wps="http://schemas.microsoft.com/office/word/2010/wordprocessingShape" mc:Ignorable="w14 w15 w16se w16cid wp14">
+<w:endnotes xmlns:wpc="http://schemas.microsoft.com/office/word/2010/wordprocessingCanvas" xmlns:cx="http://schemas.microsoft.com/office/drawing/2014/chartex" xmlns:cx1="http://schemas.microsoft.com/office/drawing/2015/9/8/chartex" xmlns:cx2="http://schemas.microsoft.com/office/drawing/2015/10/21/chartex" xmlns:cx3="http://schemas.microsoft.com/office/drawing/2016/5/9/chartex" xmlns:cx4="http://schemas.microsoft.com/office/drawing/2016/5/10/chartex" xmlns:cx5="http://schemas.microsoft.com/office/drawing/2016/5/11/chartex" xmlns:cx6="http://schemas.microsoft.com/office/drawing/2016/5/12/chartex" xmlns:cx7="http://schemas.microsoft.com/office/drawing/2016/5/13/chartex" xmlns:cx8="http://schemas.microsoft.com/office/drawing/2016/5/14/chartex" xmlns:mc="http://schemas.openxmlformats.org/markup-compatibility/2006" xmlns:aink="http://schemas.microsoft.com/office/drawing/2016/ink" xmlns:am3d="http://schemas.microsoft.com/office/drawing/2017/model3d" xmlns:o="urn:schemas-microsoft-com:office:office" xmlns:r="http://schemas.openxmlformats.org/officeDocument/2006/relationships" xmlns:m="http://schemas.openxmlformats.org/officeDocument/2006/math" xmlns:v="urn:schemas-microsoft-com:vml" xmlns:wp14="http://schemas.microsoft.com/office/word/2010/wordprocessingDrawing" xmlns:wp="http://schemas.openxmlformats.org/drawingml/2006/wordprocessingDrawing" xmlns:w10="urn:schemas-microsoft-com:office:word" xmlns:w="http://schemas.openxmlformats.org/wordprocessingml/2006/main" xmlns:w14="http://schemas.microsoft.com/office/word/2010/wordml" xmlns:w15="http://schemas.microsoft.com/office/word/2012/wordml" xmlns:w16cex="http://schemas.microsoft.com/office/word/2018/wordml/cex" xmlns:w16cid="http://schemas.microsoft.com/office/word/2016/wordml/cid" xmlns:w16="http://schemas.microsoft.com/office/word/2018/wordml" xmlns:w16se="http://schemas.microsoft.com/office/word/2015/wordml/symex" xmlns:wpg="http://schemas.microsoft.com/office/word/2010/wordprocessingGroup" xmlns:wpi="http://schemas.microsoft.com/office/word/2010/wordprocessingInk" xmlns:wne="http://schemas.microsoft.com/office/word/2006/wordml" xmlns:wps="http://schemas.microsoft.com/office/word/2010/wordprocessingShape" mc:Ignorable="w14 w15 w16se w16cid w16 w16cex wp14">
   <w:endnote w:type="separator" w:id="-1">
     <w:p>
       <w:pPr>
@@ -14716,7 +14531,7 @@
 </file>
 
 <file path=word/footer1.xml><?xml version="1.0" encoding="utf-8"?>
-<w:ftr xmlns:wpc="http://schemas.microsoft.com/office/word/2010/wordprocessingCanvas" xmlns:cx="http://schemas.microsoft.com/office/drawing/2014/chartex" xmlns:cx1="http://schemas.microsoft.com/office/drawing/2015/9/8/chartex" xmlns:cx2="http://schemas.microsoft.com/office/drawing/2015/10/21/chartex" xmlns:cx3="http://schemas.microsoft.com/office/drawing/2016/5/9/chartex" xmlns:cx4="http://schemas.microsoft.com/office/drawing/2016/5/10/chartex" xmlns:cx5="http://schemas.microsoft.com/office/drawing/2016/5/11/chartex" xmlns:cx6="http://schemas.microsoft.com/office/drawing/2016/5/12/chartex" xmlns:cx7="http://schemas.microsoft.com/office/drawing/2016/5/13/chartex" xmlns:cx8="http://schemas.microsoft.com/office/drawing/2016/5/14/chartex" xmlns:mc="http://schemas.openxmlformats.org/markup-compatibility/2006" xmlns:aink="http://schemas.microsoft.com/office/drawing/2016/ink" xmlns:am3d="http://schemas.microsoft.com/office/drawing/2017/model3d" xmlns:o="urn:schemas-microsoft-com:office:office" xmlns:r="http://schemas.openxmlformats.org/officeDocument/2006/relationships" xmlns:m="http://schemas.openxmlformats.org/officeDocument/2006/math" xmlns:v="urn:schemas-microsoft-com:vml" xmlns:wp14="http://schemas.microsoft.com/office/word/2010/wordprocessingDrawing" xmlns:wp="http://schemas.openxmlformats.org/drawingml/2006/wordprocessingDrawing" xmlns:w10="urn:schemas-microsoft-com:office:word" xmlns:w="http://schemas.openxmlformats.org/wordprocessingml/2006/main" xmlns:w14="http://schemas.microsoft.com/office/word/2010/wordml" xmlns:w15="http://schemas.microsoft.com/office/word/2012/wordml" xmlns:w16cid="http://schemas.microsoft.com/office/word/2016/wordml/cid" xmlns:w16se="http://schemas.microsoft.com/office/word/2015/wordml/symex" xmlns:wpg="http://schemas.microsoft.com/office/word/2010/wordprocessingGroup" xmlns:wpi="http://schemas.microsoft.com/office/word/2010/wordprocessingInk" xmlns:wne="http://schemas.microsoft.com/office/word/2006/wordml" xmlns:wps="http://schemas.microsoft.com/office/word/2010/wordprocessingShape" mc:Ignorable="w14 w15 w16se w16cid wp14">
+<w:ftr xmlns:wpc="http://schemas.microsoft.com/office/word/2010/wordprocessingCanvas" xmlns:cx="http://schemas.microsoft.com/office/drawing/2014/chartex" xmlns:cx1="http://schemas.microsoft.com/office/drawing/2015/9/8/chartex" xmlns:cx2="http://schemas.microsoft.com/office/drawing/2015/10/21/chartex" xmlns:cx3="http://schemas.microsoft.com/office/drawing/2016/5/9/chartex" xmlns:cx4="http://schemas.microsoft.com/office/drawing/2016/5/10/chartex" xmlns:cx5="http://schemas.microsoft.com/office/drawing/2016/5/11/chartex" xmlns:cx6="http://schemas.microsoft.com/office/drawing/2016/5/12/chartex" xmlns:cx7="http://schemas.microsoft.com/office/drawing/2016/5/13/chartex" xmlns:cx8="http://schemas.microsoft.com/office/drawing/2016/5/14/chartex" xmlns:mc="http://schemas.openxmlformats.org/markup-compatibility/2006" xmlns:aink="http://schemas.microsoft.com/office/drawing/2016/ink" xmlns:am3d="http://schemas.microsoft.com/office/drawing/2017/model3d" xmlns:o="urn:schemas-microsoft-com:office:office" xmlns:r="http://schemas.openxmlformats.org/officeDocument/2006/relationships" xmlns:m="http://schemas.openxmlformats.org/officeDocument/2006/math" xmlns:v="urn:schemas-microsoft-com:vml" xmlns:wp14="http://schemas.microsoft.com/office/word/2010/wordprocessingDrawing" xmlns:wp="http://schemas.openxmlformats.org/drawingml/2006/wordprocessingDrawing" xmlns:w10="urn:schemas-microsoft-com:office:word" xmlns:w="http://schemas.openxmlformats.org/wordprocessingml/2006/main" xmlns:w14="http://schemas.microsoft.com/office/word/2010/wordml" xmlns:w15="http://schemas.microsoft.com/office/word/2012/wordml" xmlns:w16cex="http://schemas.microsoft.com/office/word/2018/wordml/cex" xmlns:w16cid="http://schemas.microsoft.com/office/word/2016/wordml/cid" xmlns:w16="http://schemas.microsoft.com/office/word/2018/wordml" xmlns:w16se="http://schemas.microsoft.com/office/word/2015/wordml/symex" xmlns:wpg="http://schemas.microsoft.com/office/word/2010/wordprocessingGroup" xmlns:wpi="http://schemas.microsoft.com/office/word/2010/wordprocessingInk" xmlns:wne="http://schemas.microsoft.com/office/word/2006/wordml" xmlns:wps="http://schemas.microsoft.com/office/word/2010/wordprocessingShape" mc:Ignorable="w14 w15 w16se w16cid w16 w16cex wp14">
   <w:sdt>
     <w:sdtPr>
       <w:id w:val="-1194687348"/>
@@ -14769,7 +14584,7 @@
 </file>
 
 <file path=word/footnotes.xml><?xml version="1.0" encoding="utf-8"?>
-<w:footnotes xmlns:wpc="http://schemas.microsoft.com/office/word/2010/wordprocessingCanvas" xmlns:cx="http://schemas.microsoft.com/office/drawing/2014/chartex" xmlns:cx1="http://schemas.microsoft.com/office/drawing/2015/9/8/chartex" xmlns:cx2="http://schemas.microsoft.com/office/drawing/2015/10/21/chartex" xmlns:cx3="http://schemas.microsoft.com/office/drawing/2016/5/9/chartex" xmlns:cx4="http://schemas.microsoft.com/office/drawing/2016/5/10/chartex" xmlns:cx5="http://schemas.microsoft.com/office/drawing/2016/5/11/chartex" xmlns:cx6="http://schemas.microsoft.com/office/drawing/2016/5/12/chartex" xmlns:cx7="http://schemas.microsoft.com/office/drawing/2016/5/13/chartex" xmlns:cx8="http://schemas.microsoft.com/office/drawing/2016/5/14/chartex" xmlns:mc="http://schemas.openxmlformats.org/markup-compatibility/2006" xmlns:aink="http://schemas.microsoft.com/office/drawing/2016/ink" xmlns:am3d="http://schemas.microsoft.com/office/drawing/2017/model3d" xmlns:o="urn:schemas-microsoft-com:office:office" xmlns:r="http://schemas.openxmlformats.org/officeDocument/2006/relationships" xmlns:m="http://schemas.openxmlformats.org/officeDocument/2006/math" xmlns:v="urn:schemas-microsoft-com:vml" xmlns:wp14="http://schemas.microsoft.com/office/word/2010/wordprocessingDrawing" xmlns:wp="http://schemas.openxmlformats.org/drawingml/2006/wordprocessingDrawing" xmlns:w10="urn:schemas-microsoft-com:office:word" xmlns:w="http://schemas.openxmlformats.org/wordprocessingml/2006/main" xmlns:w14="http://schemas.microsoft.com/office/word/2010/wordml" xmlns:w15="http://schemas.microsoft.com/office/word/2012/wordml" xmlns:w16cid="http://schemas.microsoft.com/office/word/2016/wordml/cid" xmlns:w16se="http://schemas.microsoft.com/office/word/2015/wordml/symex" xmlns:wpg="http://schemas.microsoft.com/office/word/2010/wordprocessingGroup" xmlns:wpi="http://schemas.microsoft.com/office/word/2010/wordprocessingInk" xmlns:wne="http://schemas.microsoft.com/office/word/2006/wordml" xmlns:wps="http://schemas.microsoft.com/office/word/2010/wordprocessingShape" mc:Ignorable="w14 w15 w16se w16cid wp14">
+<w:footnotes xmlns:wpc="http://schemas.microsoft.com/office/word/2010/wordprocessingCanvas" xmlns:cx="http://schemas.microsoft.com/office/drawing/2014/chartex" xmlns:cx1="http://schemas.microsoft.com/office/drawing/2015/9/8/chartex" xmlns:cx2="http://schemas.microsoft.com/office/drawing/2015/10/21/chartex" xmlns:cx3="http://schemas.microsoft.com/office/drawing/2016/5/9/chartex" xmlns:cx4="http://schemas.microsoft.com/office/drawing/2016/5/10/chartex" xmlns:cx5="http://schemas.microsoft.com/office/drawing/2016/5/11/chartex" xmlns:cx6="http://schemas.microsoft.com/office/drawing/2016/5/12/chartex" xmlns:cx7="http://schemas.microsoft.com/office/drawing/2016/5/13/chartex" xmlns:cx8="http://schemas.microsoft.com/office/drawing/2016/5/14/chartex" xmlns:mc="http://schemas.openxmlformats.org/markup-compatibility/2006" xmlns:aink="http://schemas.microsoft.com/office/drawing/2016/ink" xmlns:am3d="http://schemas.microsoft.com/office/drawing/2017/model3d" xmlns:o="urn:schemas-microsoft-com:office:office" xmlns:r="http://schemas.openxmlformats.org/officeDocument/2006/relationships" xmlns:m="http://schemas.openxmlformats.org/officeDocument/2006/math" xmlns:v="urn:schemas-microsoft-com:vml" xmlns:wp14="http://schemas.microsoft.com/office/word/2010/wordprocessingDrawing" xmlns:wp="http://schemas.openxmlformats.org/drawingml/2006/wordprocessingDrawing" xmlns:w10="urn:schemas-microsoft-com:office:word" xmlns:w="http://schemas.openxmlformats.org/wordprocessingml/2006/main" xmlns:w14="http://schemas.microsoft.com/office/word/2010/wordml" xmlns:w15="http://schemas.microsoft.com/office/word/2012/wordml" xmlns:w16cex="http://schemas.microsoft.com/office/word/2018/wordml/cex" xmlns:w16cid="http://schemas.microsoft.com/office/word/2016/wordml/cid" xmlns:w16="http://schemas.microsoft.com/office/word/2018/wordml" xmlns:w16se="http://schemas.microsoft.com/office/word/2015/wordml/symex" xmlns:wpg="http://schemas.microsoft.com/office/word/2010/wordprocessingGroup" xmlns:wpi="http://schemas.microsoft.com/office/word/2010/wordprocessingInk" xmlns:wne="http://schemas.microsoft.com/office/word/2006/wordml" xmlns:wps="http://schemas.microsoft.com/office/word/2010/wordprocessingShape" mc:Ignorable="w14 w15 w16se w16cid w16 w16cex wp14">
   <w:footnote w:type="separator" w:id="-1">
     <w:p>
       <w:pPr>
@@ -14794,7 +14609,7 @@
 </file>
 
 <file path=word/numbering.xml><?xml version="1.0" encoding="utf-8"?>
-<w:numbering xmlns:wpc="http://schemas.microsoft.com/office/word/2010/wordprocessingCanvas" xmlns:cx="http://schemas.microsoft.com/office/drawing/2014/chartex" xmlns:cx1="http://schemas.microsoft.com/office/drawing/2015/9/8/chartex" xmlns:cx2="http://schemas.microsoft.com/office/drawing/2015/10/21/chartex" xmlns:cx3="http://schemas.microsoft.com/office/drawing/2016/5/9/chartex" xmlns:cx4="http://schemas.microsoft.com/office/drawing/2016/5/10/chartex" xmlns:cx5="http://schemas.microsoft.com/office/drawing/2016/5/11/chartex" xmlns:cx6="http://schemas.microsoft.com/office/drawing/2016/5/12/chartex" xmlns:cx7="http://schemas.microsoft.com/office/drawing/2016/5/13/chartex" xmlns:cx8="http://schemas.microsoft.com/office/drawing/2016/5/14/chartex" xmlns:mc="http://schemas.openxmlformats.org/markup-compatibility/2006" xmlns:aink="http://schemas.microsoft.com/office/drawing/2016/ink" xmlns:am3d="http://schemas.microsoft.com/office/drawing/2017/model3d" xmlns:o="urn:schemas-microsoft-com:office:office" xmlns:r="http://schemas.openxmlformats.org/officeDocument/2006/relationships" xmlns:m="http://schemas.openxmlformats.org/officeDocument/2006/math" xmlns:v="urn:schemas-microsoft-com:vml" xmlns:wp14="http://schemas.microsoft.com/office/word/2010/wordprocessingDrawing" xmlns:wp="http://schemas.openxmlformats.org/drawingml/2006/wordprocessingDrawing" xmlns:w10="urn:schemas-microsoft-com:office:word" xmlns:w="http://schemas.openxmlformats.org/wordprocessingml/2006/main" xmlns:w14="http://schemas.microsoft.com/office/word/2010/wordml" xmlns:w15="http://schemas.microsoft.com/office/word/2012/wordml" xmlns:w16cid="http://schemas.microsoft.com/office/word/2016/wordml/cid" xmlns:w16se="http://schemas.microsoft.com/office/word/2015/wordml/symex" xmlns:wpg="http://schemas.microsoft.com/office/word/2010/wordprocessingGroup" xmlns:wpi="http://schemas.microsoft.com/office/word/2010/wordprocessingInk" xmlns:wne="http://schemas.microsoft.com/office/word/2006/wordml" xmlns:wps="http://schemas.microsoft.com/office/word/2010/wordprocessingShape" mc:Ignorable="w14 w15 w16se w16cid wp14">
+<w:numbering xmlns:wpc="http://schemas.microsoft.com/office/word/2010/wordprocessingCanvas" xmlns:cx="http://schemas.microsoft.com/office/drawing/2014/chartex" xmlns:cx1="http://schemas.microsoft.com/office/drawing/2015/9/8/chartex" xmlns:cx2="http://schemas.microsoft.com/office/drawing/2015/10/21/chartex" xmlns:cx3="http://schemas.microsoft.com/office/drawing/2016/5/9/chartex" xmlns:cx4="http://schemas.microsoft.com/office/drawing/2016/5/10/chartex" xmlns:cx5="http://schemas.microsoft.com/office/drawing/2016/5/11/chartex" xmlns:cx6="http://schemas.microsoft.com/office/drawing/2016/5/12/chartex" xmlns:cx7="http://schemas.microsoft.com/office/drawing/2016/5/13/chartex" xmlns:cx8="http://schemas.microsoft.com/office/drawing/2016/5/14/chartex" xmlns:mc="http://schemas.openxmlformats.org/markup-compatibility/2006" xmlns:aink="http://schemas.microsoft.com/office/drawing/2016/ink" xmlns:am3d="http://schemas.microsoft.com/office/drawing/2017/model3d" xmlns:o="urn:schemas-microsoft-com:office:office" xmlns:r="http://schemas.openxmlformats.org/officeDocument/2006/relationships" xmlns:m="http://schemas.openxmlformats.org/officeDocument/2006/math" xmlns:v="urn:schemas-microsoft-com:vml" xmlns:wp14="http://schemas.microsoft.com/office/word/2010/wordprocessingDrawing" xmlns:wp="http://schemas.openxmlformats.org/drawingml/2006/wordprocessingDrawing" xmlns:w10="urn:schemas-microsoft-com:office:word" xmlns:w="http://schemas.openxmlformats.org/wordprocessingml/2006/main" xmlns:w14="http://schemas.microsoft.com/office/word/2010/wordml" xmlns:w15="http://schemas.microsoft.com/office/word/2012/wordml" xmlns:w16cex="http://schemas.microsoft.com/office/word/2018/wordml/cex" xmlns:w16cid="http://schemas.microsoft.com/office/word/2016/wordml/cid" xmlns:w16="http://schemas.microsoft.com/office/word/2018/wordml" xmlns:w16se="http://schemas.microsoft.com/office/word/2015/wordml/symex" xmlns:wpg="http://schemas.microsoft.com/office/word/2010/wordprocessingGroup" xmlns:wpi="http://schemas.microsoft.com/office/word/2010/wordprocessingInk" xmlns:wne="http://schemas.microsoft.com/office/word/2006/wordml" xmlns:wps="http://schemas.microsoft.com/office/word/2010/wordprocessingShape" mc:Ignorable="w14 w15 w16se w16cid w16 w16cex wp14">
   <w:abstractNum w:abstractNumId="0" w15:restartNumberingAfterBreak="0">
     <w:nsid w:val="03F91243"/>
     <w:multiLevelType w:val="hybridMultilevel"/>
@@ -16830,7 +16645,7 @@
 </file>
 
 <file path=word/styles.xml><?xml version="1.0" encoding="utf-8"?>
-<w:styles xmlns:mc="http://schemas.openxmlformats.org/markup-compatibility/2006" xmlns:r="http://schemas.openxmlformats.org/officeDocument/2006/relationships" xmlns:w="http://schemas.openxmlformats.org/wordprocessingml/2006/main" xmlns:w14="http://schemas.microsoft.com/office/word/2010/wordml" xmlns:w15="http://schemas.microsoft.com/office/word/2012/wordml" xmlns:w16cid="http://schemas.microsoft.com/office/word/2016/wordml/cid" xmlns:w16se="http://schemas.microsoft.com/office/word/2015/wordml/symex" mc:Ignorable="w14 w15 w16se w16cid">
+<w:styles xmlns:mc="http://schemas.openxmlformats.org/markup-compatibility/2006" xmlns:r="http://schemas.openxmlformats.org/officeDocument/2006/relationships" xmlns:w="http://schemas.openxmlformats.org/wordprocessingml/2006/main" xmlns:w14="http://schemas.microsoft.com/office/word/2010/wordml" xmlns:w15="http://schemas.microsoft.com/office/word/2012/wordml" xmlns:w16cex="http://schemas.microsoft.com/office/word/2018/wordml/cex" xmlns:w16cid="http://schemas.microsoft.com/office/word/2016/wordml/cid" xmlns:w16="http://schemas.microsoft.com/office/word/2018/wordml" xmlns:w16se="http://schemas.microsoft.com/office/word/2015/wordml/symex" mc:Ignorable="w14 w15 w16se w16cid w16 w16cex">
   <w:docDefaults>
     <w:rPrDefault>
       <w:rPr>
@@ -16846,7 +16661,7 @@
       </w:pPr>
     </w:pPrDefault>
   </w:docDefaults>
-  <w:latentStyles w:defLockedState="0" w:defUIPriority="99" w:defSemiHidden="0" w:defUnhideWhenUsed="0" w:defQFormat="0" w:count="377">
+  <w:latentStyles w:defLockedState="0" w:defUIPriority="99" w:defSemiHidden="0" w:defUnhideWhenUsed="0" w:defQFormat="0" w:count="376">
     <w:lsdException w:name="Normal" w:uiPriority="0" w:qFormat="1"/>
     <w:lsdException w:name="heading 1" w:uiPriority="9" w:qFormat="1"/>
     <w:lsdException w:name="heading 2" w:semiHidden="1" w:uiPriority="9" w:unhideWhenUsed="1" w:qFormat="1"/>
@@ -17223,7 +17038,6 @@
     <w:lsdException w:name="Hashtag" w:semiHidden="1" w:unhideWhenUsed="1"/>
     <w:lsdException w:name="Unresolved Mention" w:semiHidden="1" w:unhideWhenUsed="1"/>
     <w:lsdException w:name="Smart Link" w:semiHidden="1" w:unhideWhenUsed="1"/>
-    <w:lsdException w:name="Smart Link Error" w:semiHidden="1" w:unhideWhenUsed="1"/>
   </w:latentStyles>
   <w:style w:type="paragraph" w:default="1" w:styleId="Normal">
     <w:name w:val="Normal"/>

</xml_diff>